<commit_message>
Proba ładowania zdjęcia przy rejestracji - nie dziala
</commit_message>
<xml_diff>
--- a/Docs/Changelog.docx
+++ b/Docs/Changelog.docx
@@ -6,7 +6,7 @@
       <w:pPr>
         <w:pStyle w:val="Heading1"/>
       </w:pPr>
-      <w:bookmarkStart w:id="0" w:name="_Toc499735260"/>
+      <w:bookmarkStart w:id="0" w:name="_Toc500928527"/>
       <w:r>
         <w:t>Changelog</w:t>
       </w:r>
@@ -55,7 +55,9 @@
               <w:tab w:val="right" w:leader="dot" w:pos="9062"/>
             </w:tabs>
             <w:rPr>
+              <w:rFonts w:eastAsiaTheme="minorEastAsia"/>
               <w:noProof/>
+              <w:lang w:eastAsia="pl-PL"/>
             </w:rPr>
           </w:pPr>
           <w:r>
@@ -67,7 +69,7 @@
           <w:r>
             <w:fldChar w:fldCharType="separate"/>
           </w:r>
-          <w:hyperlink w:anchor="_Toc499735260" w:history="1">
+          <w:hyperlink w:anchor="_Toc500928527" w:history="1">
             <w:r>
               <w:rPr>
                 <w:rStyle w:val="Hyperlink"/>
@@ -94,7 +96,7 @@
                 <w:noProof/>
                 <w:webHidden/>
               </w:rPr>
-              <w:instrText xml:space="preserve"> PAGEREF _Toc499735260 \h </w:instrText>
+              <w:instrText xml:space="preserve"> PAGEREF _Toc500928527 \h </w:instrText>
             </w:r>
             <w:r>
               <w:rPr>
@@ -132,10 +134,12 @@
               <w:tab w:val="right" w:leader="dot" w:pos="9062"/>
             </w:tabs>
             <w:rPr>
+              <w:rFonts w:eastAsiaTheme="minorEastAsia"/>
               <w:noProof/>
+              <w:lang w:eastAsia="pl-PL"/>
             </w:rPr>
           </w:pPr>
-          <w:hyperlink w:anchor="_Toc499735261" w:history="1">
+          <w:hyperlink w:anchor="_Toc500928528" w:history="1">
             <w:r>
               <w:rPr>
                 <w:rStyle w:val="Hyperlink"/>
@@ -162,7 +166,7 @@
                 <w:noProof/>
                 <w:webHidden/>
               </w:rPr>
-              <w:instrText xml:space="preserve"> PAGEREF _Toc499735261 \h </w:instrText>
+              <w:instrText xml:space="preserve"> PAGEREF _Toc500928528 \h </w:instrText>
             </w:r>
             <w:r>
               <w:rPr>
@@ -194,6 +198,76 @@
           </w:hyperlink>
         </w:p>
         <w:p>
+          <w:pPr>
+            <w:pStyle w:val="TOC2"/>
+            <w:tabs>
+              <w:tab w:val="right" w:leader="dot" w:pos="9062"/>
+            </w:tabs>
+            <w:rPr>
+              <w:rFonts w:eastAsiaTheme="minorEastAsia"/>
+              <w:noProof/>
+              <w:lang w:eastAsia="pl-PL"/>
+            </w:rPr>
+          </w:pPr>
+          <w:hyperlink w:anchor="_Toc500928529" w:history="1">
+            <w:r>
+              <w:rPr>
+                <w:rStyle w:val="Hyperlink"/>
+                <w:noProof/>
+              </w:rPr>
+              <w:t>13.12.2017r.</w:t>
+            </w:r>
+            <w:r>
+              <w:rPr>
+                <w:noProof/>
+                <w:webHidden/>
+              </w:rPr>
+              <w:tab/>
+            </w:r>
+            <w:r>
+              <w:rPr>
+                <w:noProof/>
+                <w:webHidden/>
+              </w:rPr>
+              <w:fldChar w:fldCharType="begin"/>
+            </w:r>
+            <w:r>
+              <w:rPr>
+                <w:noProof/>
+                <w:webHidden/>
+              </w:rPr>
+              <w:instrText xml:space="preserve"> PAGEREF _Toc500928529 \h </w:instrText>
+            </w:r>
+            <w:r>
+              <w:rPr>
+                <w:noProof/>
+                <w:webHidden/>
+              </w:rPr>
+            </w:r>
+            <w:r>
+              <w:rPr>
+                <w:noProof/>
+                <w:webHidden/>
+              </w:rPr>
+              <w:fldChar w:fldCharType="separate"/>
+            </w:r>
+            <w:r>
+              <w:rPr>
+                <w:noProof/>
+                <w:webHidden/>
+              </w:rPr>
+              <w:t>2</w:t>
+            </w:r>
+            <w:r>
+              <w:rPr>
+                <w:noProof/>
+                <w:webHidden/>
+              </w:rPr>
+              <w:fldChar w:fldCharType="end"/>
+            </w:r>
+          </w:hyperlink>
+        </w:p>
+        <w:p>
           <w:r>
             <w:rPr>
               <w:b/>
@@ -211,7 +285,7 @@
       <w:pPr>
         <w:pStyle w:val="Heading2"/>
       </w:pPr>
-      <w:bookmarkStart w:id="1" w:name="_Toc499735261"/>
+      <w:bookmarkStart w:id="1" w:name="_Toc500928528"/>
       <w:r>
         <w:t>29.11.2017r.</w:t>
       </w:r>
@@ -324,11 +398,47 @@
           <w:lang w:val="en-US"/>
         </w:rPr>
       </w:pPr>
-      <w:r>
-        <w:rPr>
-          <w:lang w:val="en-US"/>
-        </w:rPr>
-        <w:t>Tymczasowo wyłączono Spring Security (application.properties)</w:t>
+      <w:proofErr w:type="spellStart"/>
+      <w:r>
+        <w:rPr>
+          <w:lang w:val="en-US"/>
+        </w:rPr>
+        <w:t>Tymczasowo</w:t>
+      </w:r>
+      <w:proofErr w:type="spellEnd"/>
+      <w:r>
+        <w:rPr>
+          <w:lang w:val="en-US"/>
+        </w:rPr>
+        <w:t xml:space="preserve"> </w:t>
+      </w:r>
+      <w:proofErr w:type="spellStart"/>
+      <w:r>
+        <w:rPr>
+          <w:lang w:val="en-US"/>
+        </w:rPr>
+        <w:t>wyłączono</w:t>
+      </w:r>
+      <w:proofErr w:type="spellEnd"/>
+      <w:r>
+        <w:rPr>
+          <w:lang w:val="en-US"/>
+        </w:rPr>
+        <w:t xml:space="preserve"> Spring Security (</w:t>
+      </w:r>
+      <w:proofErr w:type="spellStart"/>
+      <w:r>
+        <w:rPr>
+          <w:lang w:val="en-US"/>
+        </w:rPr>
+        <w:t>application.properties</w:t>
+      </w:r>
+      <w:proofErr w:type="spellEnd"/>
+      <w:r>
+        <w:rPr>
+          <w:lang w:val="en-US"/>
+        </w:rPr>
+        <w:t>)</w:t>
       </w:r>
     </w:p>
     <w:p>
@@ -366,11 +476,19 @@
           <w:lang w:val="en-US"/>
         </w:rPr>
       </w:pPr>
-      <w:r>
-        <w:rPr>
-          <w:lang w:val="en-US"/>
-        </w:rPr>
-        <w:t>Pola: Id, Username, Email, Password, Avatar, About</w:t>
+      <w:proofErr w:type="spellStart"/>
+      <w:r>
+        <w:rPr>
+          <w:lang w:val="en-US"/>
+        </w:rPr>
+        <w:t>Pola</w:t>
+      </w:r>
+      <w:proofErr w:type="spellEnd"/>
+      <w:r>
+        <w:rPr>
+          <w:lang w:val="en-US"/>
+        </w:rPr>
+        <w:t>: Id, Username, Email, Password, Avatar, About</w:t>
       </w:r>
     </w:p>
     <w:p>
@@ -444,11 +562,33 @@
           <w:lang w:val="en-US"/>
         </w:rPr>
       </w:pPr>
-      <w:r>
-        <w:rPr>
-          <w:lang w:val="en-US"/>
-        </w:rPr>
-        <w:t>Metoda test w GameController:</w:t>
+      <w:proofErr w:type="spellStart"/>
+      <w:r>
+        <w:rPr>
+          <w:lang w:val="en-US"/>
+        </w:rPr>
+        <w:t>Metoda</w:t>
+      </w:r>
+      <w:proofErr w:type="spellEnd"/>
+      <w:r>
+        <w:rPr>
+          <w:lang w:val="en-US"/>
+        </w:rPr>
+        <w:t xml:space="preserve"> test w </w:t>
+      </w:r>
+      <w:proofErr w:type="spellStart"/>
+      <w:r>
+        <w:rPr>
+          <w:lang w:val="en-US"/>
+        </w:rPr>
+        <w:t>GameController</w:t>
+      </w:r>
+      <w:proofErr w:type="spellEnd"/>
+      <w:r>
+        <w:rPr>
+          <w:lang w:val="en-US"/>
+        </w:rPr>
+        <w:t>:</w:t>
       </w:r>
     </w:p>
     <w:p>
@@ -462,11 +602,19 @@
           <w:lang w:val="en-US"/>
         </w:rPr>
       </w:pPr>
-      <w:r>
-        <w:rPr>
-          <w:lang w:val="en-US"/>
-        </w:rPr>
-        <w:t>Mapowanie: “/test”</w:t>
+      <w:proofErr w:type="spellStart"/>
+      <w:r>
+        <w:rPr>
+          <w:lang w:val="en-US"/>
+        </w:rPr>
+        <w:t>Mapowanie</w:t>
+      </w:r>
+      <w:proofErr w:type="spellEnd"/>
+      <w:r>
+        <w:rPr>
+          <w:lang w:val="en-US"/>
+        </w:rPr>
+        <w:t>: “/test”</w:t>
       </w:r>
     </w:p>
     <w:p>
@@ -480,11 +628,47 @@
           <w:lang w:val="en-US"/>
         </w:rPr>
       </w:pPr>
-      <w:r>
-        <w:rPr>
-          <w:lang w:val="en-US"/>
-        </w:rPr>
-        <w:t>Nagłówek: ModelAndView test (ModelAndView)</w:t>
+      <w:proofErr w:type="spellStart"/>
+      <w:r>
+        <w:rPr>
+          <w:lang w:val="en-US"/>
+        </w:rPr>
+        <w:t>Nagłówek</w:t>
+      </w:r>
+      <w:proofErr w:type="spellEnd"/>
+      <w:r>
+        <w:rPr>
+          <w:lang w:val="en-US"/>
+        </w:rPr>
+        <w:t xml:space="preserve">: </w:t>
+      </w:r>
+      <w:proofErr w:type="spellStart"/>
+      <w:r>
+        <w:rPr>
+          <w:lang w:val="en-US"/>
+        </w:rPr>
+        <w:t>ModelAndView</w:t>
+      </w:r>
+      <w:proofErr w:type="spellEnd"/>
+      <w:r>
+        <w:rPr>
+          <w:lang w:val="en-US"/>
+        </w:rPr>
+        <w:t xml:space="preserve"> test (</w:t>
+      </w:r>
+      <w:proofErr w:type="spellStart"/>
+      <w:r>
+        <w:rPr>
+          <w:lang w:val="en-US"/>
+        </w:rPr>
+        <w:t>ModelAndView</w:t>
+      </w:r>
+      <w:proofErr w:type="spellEnd"/>
+      <w:r>
+        <w:rPr>
+          <w:lang w:val="en-US"/>
+        </w:rPr>
+        <w:t>)</w:t>
       </w:r>
     </w:p>
     <w:p>
@@ -510,12 +694,28 @@
           <w:lang w:val="en-US"/>
         </w:rPr>
       </w:pPr>
-      <w:r>
-        <w:rPr>
-          <w:lang w:val="en-US"/>
-        </w:rPr>
-        <w:t>Dodano GameService</w:t>
-      </w:r>
+      <w:proofErr w:type="spellStart"/>
+      <w:r>
+        <w:rPr>
+          <w:lang w:val="en-US"/>
+        </w:rPr>
+        <w:t>Dodano</w:t>
+      </w:r>
+      <w:proofErr w:type="spellEnd"/>
+      <w:r>
+        <w:rPr>
+          <w:lang w:val="en-US"/>
+        </w:rPr>
+        <w:t xml:space="preserve"> </w:t>
+      </w:r>
+      <w:proofErr w:type="spellStart"/>
+      <w:r>
+        <w:rPr>
+          <w:lang w:val="en-US"/>
+        </w:rPr>
+        <w:t>GameService</w:t>
+      </w:r>
+      <w:proofErr w:type="spellEnd"/>
     </w:p>
     <w:p>
       <w:pPr>
@@ -574,6 +774,7 @@
         </w:numPr>
       </w:pPr>
       <w:r>
+        <w:lastRenderedPageBreak/>
         <w:t>Ustanowiono połączenie z bazą danych (application.properties)</w:t>
       </w:r>
     </w:p>
@@ -586,7 +787,6 @@
         </w:numPr>
       </w:pPr>
       <w:r>
-        <w:lastRenderedPageBreak/>
         <w:t>Dodano do repozytorium skrypty do tworzenia tabel</w:t>
       </w:r>
     </w:p>
@@ -601,12 +801,283 @@
       <w:r>
         <w:t xml:space="preserve">Napisano unit test sprawdzający połączenie z bazą danych </w:t>
       </w:r>
-      <w:bookmarkStart w:id="2" w:name="_GoBack"/>
-      <w:bookmarkEnd w:id="2"/>
     </w:p>
     <w:p/>
     <w:p/>
+    <w:p>
+      <w:pPr>
+        <w:pStyle w:val="Heading2"/>
+      </w:pPr>
+      <w:bookmarkStart w:id="2" w:name="_Toc500928529"/>
+      <w:r>
+        <w:t>13.12.2017r.</w:t>
+      </w:r>
+      <w:bookmarkEnd w:id="2"/>
+    </w:p>
     <w:p/>
+    <w:p>
+      <w:pPr>
+        <w:pStyle w:val="ListParagraph"/>
+        <w:numPr>
+          <w:ilvl w:val="0"/>
+          <w:numId w:val="3"/>
+        </w:numPr>
+      </w:pPr>
+      <w:r>
+        <w:t>Dodano klasę UserService</w:t>
+      </w:r>
+    </w:p>
+    <w:p>
+      <w:pPr>
+        <w:pStyle w:val="ListParagraph"/>
+        <w:numPr>
+          <w:ilvl w:val="1"/>
+          <w:numId w:val="3"/>
+        </w:numPr>
+      </w:pPr>
+      <w:r>
+        <w:t>Registration</w:t>
+      </w:r>
+    </w:p>
+    <w:p>
+      <w:pPr>
+        <w:pStyle w:val="ListParagraph"/>
+        <w:numPr>
+          <w:ilvl w:val="2"/>
+          <w:numId w:val="3"/>
+        </w:numPr>
+      </w:pPr>
+      <w:r>
+        <w:t xml:space="preserve">Opis: Hashuje hasło i przesyła obiekt User do DAO </w:t>
+      </w:r>
+    </w:p>
+    <w:p>
+      <w:pPr>
+        <w:pStyle w:val="ListParagraph"/>
+        <w:ind w:left="1788"/>
+      </w:pPr>
+      <w:bookmarkStart w:id="3" w:name="_GoBack"/>
+      <w:bookmarkEnd w:id="3"/>
+    </w:p>
+    <w:p>
+      <w:pPr>
+        <w:pStyle w:val="ListParagraph"/>
+        <w:numPr>
+          <w:ilvl w:val="0"/>
+          <w:numId w:val="3"/>
+        </w:numPr>
+      </w:pPr>
+      <w:r>
+        <w:t>Dodano klasę UserController</w:t>
+      </w:r>
+    </w:p>
+    <w:p>
+      <w:pPr>
+        <w:pStyle w:val="ListParagraph"/>
+        <w:numPr>
+          <w:ilvl w:val="1"/>
+          <w:numId w:val="3"/>
+        </w:numPr>
+      </w:pPr>
+      <w:r>
+        <w:t xml:space="preserve">RegistrationGet </w:t>
+      </w:r>
+    </w:p>
+    <w:p>
+      <w:pPr>
+        <w:pStyle w:val="ListParagraph"/>
+        <w:numPr>
+          <w:ilvl w:val="2"/>
+          <w:numId w:val="3"/>
+        </w:numPr>
+      </w:pPr>
+      <w:r>
+        <w:t>Mapowanie:  /registration</w:t>
+      </w:r>
+    </w:p>
+    <w:p>
+      <w:pPr>
+        <w:pStyle w:val="ListParagraph"/>
+        <w:numPr>
+          <w:ilvl w:val="2"/>
+          <w:numId w:val="3"/>
+        </w:numPr>
+      </w:pPr>
+      <w:r>
+        <w:t>Metoda: GET</w:t>
+      </w:r>
+    </w:p>
+    <w:p>
+      <w:pPr>
+        <w:pStyle w:val="ListParagraph"/>
+        <w:numPr>
+          <w:ilvl w:val="2"/>
+          <w:numId w:val="3"/>
+        </w:numPr>
+      </w:pPr>
+      <w:r>
+        <w:t>Opis: Zwraca stronę do rejetracji</w:t>
+      </w:r>
+    </w:p>
+    <w:p>
+      <w:pPr>
+        <w:pStyle w:val="ListParagraph"/>
+        <w:numPr>
+          <w:ilvl w:val="1"/>
+          <w:numId w:val="3"/>
+        </w:numPr>
+      </w:pPr>
+      <w:r>
+        <w:t>Registration</w:t>
+      </w:r>
+    </w:p>
+    <w:p>
+      <w:pPr>
+        <w:pStyle w:val="ListParagraph"/>
+        <w:numPr>
+          <w:ilvl w:val="2"/>
+          <w:numId w:val="3"/>
+        </w:numPr>
+      </w:pPr>
+      <w:r>
+        <w:t>Mapowanie:  /registration</w:t>
+      </w:r>
+    </w:p>
+    <w:p>
+      <w:pPr>
+        <w:pStyle w:val="ListParagraph"/>
+        <w:numPr>
+          <w:ilvl w:val="2"/>
+          <w:numId w:val="3"/>
+        </w:numPr>
+      </w:pPr>
+      <w:r>
+        <w:t xml:space="preserve">Metoda: </w:t>
+      </w:r>
+      <w:r>
+        <w:tab/>
+        <w:t>POST</w:t>
+      </w:r>
+    </w:p>
+    <w:p>
+      <w:pPr>
+        <w:pStyle w:val="ListParagraph"/>
+        <w:numPr>
+          <w:ilvl w:val="2"/>
+          <w:numId w:val="3"/>
+        </w:numPr>
+      </w:pPr>
+      <w:r>
+        <w:t xml:space="preserve">Opis: </w:t>
+      </w:r>
+      <w:r>
+        <w:t xml:space="preserve">Dodaje użytkownika do aplikacji </w:t>
+      </w:r>
+    </w:p>
+    <w:p>
+      <w:pPr>
+        <w:pStyle w:val="ListParagraph"/>
+        <w:numPr>
+          <w:ilvl w:val="0"/>
+          <w:numId w:val="3"/>
+        </w:numPr>
+      </w:pPr>
+      <w:r>
+        <w:t>Stworzono pakiet DAO</w:t>
+      </w:r>
+    </w:p>
+    <w:p>
+      <w:pPr>
+        <w:pStyle w:val="ListParagraph"/>
+        <w:numPr>
+          <w:ilvl w:val="0"/>
+          <w:numId w:val="3"/>
+        </w:numPr>
+      </w:pPr>
+      <w:r>
+        <w:t>Dodano klasę UserDAO</w:t>
+      </w:r>
+    </w:p>
+    <w:p>
+      <w:pPr>
+        <w:pStyle w:val="ListParagraph"/>
+        <w:numPr>
+          <w:ilvl w:val="1"/>
+          <w:numId w:val="3"/>
+        </w:numPr>
+      </w:pPr>
+      <w:r>
+        <w:t>addUserToDB</w:t>
+      </w:r>
+    </w:p>
+    <w:p>
+      <w:pPr>
+        <w:pStyle w:val="ListParagraph"/>
+        <w:numPr>
+          <w:ilvl w:val="2"/>
+          <w:numId w:val="3"/>
+        </w:numPr>
+      </w:pPr>
+      <w:r>
+        <w:t>Opis: Dodaje użytkownika do bazy danych</w:t>
+      </w:r>
+    </w:p>
+    <w:p>
+      <w:pPr>
+        <w:pStyle w:val="ListParagraph"/>
+        <w:numPr>
+          <w:ilvl w:val="0"/>
+          <w:numId w:val="3"/>
+        </w:numPr>
+      </w:pPr>
+      <w:r>
+        <w:t>Dodano testową stronę do rejestracji – registrationTest.html</w:t>
+      </w:r>
+    </w:p>
+    <w:p>
+      <w:pPr>
+        <w:pStyle w:val="ListParagraph"/>
+        <w:numPr>
+          <w:ilvl w:val="0"/>
+          <w:numId w:val="3"/>
+        </w:numPr>
+      </w:pPr>
+      <w:r>
+        <w:t xml:space="preserve">Dodano zależność  </w:t>
+      </w:r>
+      <w:r>
+        <w:rPr>
+          <w:rFonts w:ascii="Consolas" w:hAnsi="Consolas" w:cs="Consolas"/>
+          <w:color w:val="24292E"/>
+          <w:sz w:val="18"/>
+          <w:szCs w:val="18"/>
+          <w:shd w:val="clear" w:color="auto" w:fill="E6FFED"/>
+        </w:rPr>
+        <w:t>spring-boot-starter-data-jpa</w:t>
+      </w:r>
+      <w:r>
+        <w:rPr>
+          <w:rFonts w:ascii="Consolas" w:hAnsi="Consolas" w:cs="Consolas"/>
+          <w:color w:val="24292E"/>
+          <w:sz w:val="18"/>
+          <w:szCs w:val="18"/>
+          <w:shd w:val="clear" w:color="auto" w:fill="E6FFED"/>
+        </w:rPr>
+        <w:t xml:space="preserve"> </w:t>
+      </w:r>
+      <w:r>
+        <w:t>-  dodaje adnotację @Repository</w:t>
+      </w:r>
+    </w:p>
+    <w:p>
+      <w:pPr>
+        <w:pStyle w:val="ListParagraph"/>
+        <w:numPr>
+          <w:ilvl w:val="0"/>
+          <w:numId w:val="3"/>
+        </w:numPr>
+      </w:pPr>
+    </w:p>
     <w:sectPr>
       <w:pgSz w:w="11906" w:h="16838"/>
       <w:pgMar w:top="1417" w:right="1417" w:bottom="1417" w:left="1417" w:header="708" w:footer="708" w:gutter="0"/>
@@ -620,6 +1091,95 @@
 <file path=word/numbering.xml><?xml version="1.0" encoding="utf-8"?>
 <w:numbering xmlns:wpc="http://schemas.microsoft.com/office/word/2010/wordprocessingCanvas" xmlns:mc="http://schemas.openxmlformats.org/markup-compatibility/2006" xmlns:o="urn:schemas-microsoft-com:office:office" xmlns:r="http://schemas.openxmlformats.org/officeDocument/2006/relationships" xmlns:m="http://schemas.openxmlformats.org/officeDocument/2006/math" xmlns:v="urn:schemas-microsoft-com:vml" xmlns:wp14="http://schemas.microsoft.com/office/word/2010/wordprocessingDrawing" xmlns:wp="http://schemas.openxmlformats.org/drawingml/2006/wordprocessingDrawing" xmlns:w10="urn:schemas-microsoft-com:office:word" xmlns:w="http://schemas.openxmlformats.org/wordprocessingml/2006/main" xmlns:w14="http://schemas.microsoft.com/office/word/2010/wordml" xmlns:wpg="http://schemas.microsoft.com/office/word/2010/wordprocessingGroup" xmlns:wpi="http://schemas.microsoft.com/office/word/2010/wordprocessingInk" xmlns:wne="http://schemas.microsoft.com/office/word/2006/wordml" xmlns:wps="http://schemas.microsoft.com/office/word/2010/wordprocessingShape" mc:Ignorable="w14 wp14">
   <w:abstractNum w:abstractNumId="0">
+    <w:nsid w:val="36870C7E"/>
+    <w:multiLevelType w:val="hybridMultilevel"/>
+    <w:tmpl w:val="D8A60856"/>
+    <w:lvl w:ilvl="0" w:tplc="A5B49252">
+      <w:start w:val="1"/>
+      <w:numFmt w:val="decimal"/>
+      <w:lvlText w:val="%1."/>
+      <w:lvlJc w:val="left"/>
+      <w:pPr>
+        <w:ind w:left="1068" w:hanging="360"/>
+      </w:pPr>
+      <w:rPr>
+        <w:rFonts w:hint="default"/>
+      </w:rPr>
+    </w:lvl>
+    <w:lvl w:ilvl="1" w:tplc="04150019">
+      <w:start w:val="1"/>
+      <w:numFmt w:val="lowerLetter"/>
+      <w:lvlText w:val="%2."/>
+      <w:lvlJc w:val="left"/>
+      <w:pPr>
+        <w:ind w:left="1788" w:hanging="360"/>
+      </w:pPr>
+    </w:lvl>
+    <w:lvl w:ilvl="2" w:tplc="0415001B">
+      <w:start w:val="1"/>
+      <w:numFmt w:val="lowerRoman"/>
+      <w:lvlText w:val="%3."/>
+      <w:lvlJc w:val="right"/>
+      <w:pPr>
+        <w:ind w:left="2508" w:hanging="180"/>
+      </w:pPr>
+    </w:lvl>
+    <w:lvl w:ilvl="3" w:tplc="0415000F" w:tentative="1">
+      <w:start w:val="1"/>
+      <w:numFmt w:val="decimal"/>
+      <w:lvlText w:val="%4."/>
+      <w:lvlJc w:val="left"/>
+      <w:pPr>
+        <w:ind w:left="3228" w:hanging="360"/>
+      </w:pPr>
+    </w:lvl>
+    <w:lvl w:ilvl="4" w:tplc="04150019" w:tentative="1">
+      <w:start w:val="1"/>
+      <w:numFmt w:val="lowerLetter"/>
+      <w:lvlText w:val="%5."/>
+      <w:lvlJc w:val="left"/>
+      <w:pPr>
+        <w:ind w:left="3948" w:hanging="360"/>
+      </w:pPr>
+    </w:lvl>
+    <w:lvl w:ilvl="5" w:tplc="0415001B" w:tentative="1">
+      <w:start w:val="1"/>
+      <w:numFmt w:val="lowerRoman"/>
+      <w:lvlText w:val="%6."/>
+      <w:lvlJc w:val="right"/>
+      <w:pPr>
+        <w:ind w:left="4668" w:hanging="180"/>
+      </w:pPr>
+    </w:lvl>
+    <w:lvl w:ilvl="6" w:tplc="0415000F" w:tentative="1">
+      <w:start w:val="1"/>
+      <w:numFmt w:val="decimal"/>
+      <w:lvlText w:val="%7."/>
+      <w:lvlJc w:val="left"/>
+      <w:pPr>
+        <w:ind w:left="5388" w:hanging="360"/>
+      </w:pPr>
+    </w:lvl>
+    <w:lvl w:ilvl="7" w:tplc="04150019" w:tentative="1">
+      <w:start w:val="1"/>
+      <w:numFmt w:val="lowerLetter"/>
+      <w:lvlText w:val="%8."/>
+      <w:lvlJc w:val="left"/>
+      <w:pPr>
+        <w:ind w:left="6108" w:hanging="360"/>
+      </w:pPr>
+    </w:lvl>
+    <w:lvl w:ilvl="8" w:tplc="0415001B" w:tentative="1">
+      <w:start w:val="1"/>
+      <w:numFmt w:val="lowerRoman"/>
+      <w:lvlText w:val="%9."/>
+      <w:lvlJc w:val="right"/>
+      <w:pPr>
+        <w:ind w:left="6828" w:hanging="180"/>
+      </w:pPr>
+    </w:lvl>
+  </w:abstractNum>
+  <w:abstractNum w:abstractNumId="1">
     <w:nsid w:val="59AD0874"/>
     <w:multiLevelType w:val="hybridMultilevel"/>
     <w:tmpl w:val="FBBABA0A"/>
@@ -705,7 +1265,7 @@
       </w:pPr>
     </w:lvl>
   </w:abstractNum>
-  <w:abstractNum w:abstractNumId="1">
+  <w:abstractNum w:abstractNumId="2">
     <w:nsid w:val="6E492C66"/>
     <w:multiLevelType w:val="hybridMultilevel"/>
     <w:tmpl w:val="E22A113E"/>
@@ -792,10 +1352,13 @@
     </w:lvl>
   </w:abstractNum>
   <w:num w:numId="1">
-    <w:abstractNumId w:val="0"/>
+    <w:abstractNumId w:val="1"/>
   </w:num>
   <w:num w:numId="2">
-    <w:abstractNumId w:val="1"/>
+    <w:abstractNumId w:val="2"/>
+  </w:num>
+  <w:num w:numId="3">
+    <w:abstractNumId w:val="0"/>
   </w:num>
 </w:numbering>
 </file>
@@ -1810,7 +2373,7 @@
 </file>
 
 <file path=customXml/itemProps1.xml><?xml version="1.0" encoding="utf-8"?>
-<ds:datastoreItem xmlns:ds="http://schemas.openxmlformats.org/officeDocument/2006/customXml" ds:itemID="{97549D3D-54AC-48E4-A471-0A54AC76B35E}">
+<ds:datastoreItem xmlns:ds="http://schemas.openxmlformats.org/officeDocument/2006/customXml" ds:itemID="{EB75D715-7FC1-4390-BA63-1D1B0FF99C78}">
   <ds:schemaRefs>
     <ds:schemaRef ds:uri="http://schemas.openxmlformats.org/officeDocument/2006/bibliography"/>
   </ds:schemaRefs>

</xml_diff>